<commit_message>
Smaller font in docx
</commit_message>
<xml_diff>
--- a/src/word_template.docx
+++ b/src/word_template.docx
@@ -198,8 +198,8 @@
         <w:tblCaption w:val="Table caption."/>
       </w:tblPr>
       <w:tblGrid>
-        <w:gridCol w:w="842"/>
-        <w:gridCol w:w="842"/>
+        <w:gridCol w:w="790"/>
+        <w:gridCol w:w="790"/>
       </w:tblGrid>
       <w:tr>
         <w:tc>
@@ -356,6 +356,11 @@
         <w:docPartUnique/>
       </w:docPartObj>
     </w:sdtPr>
+    <w:sdtEndPr>
+      <w:rPr>
+        <w:rStyle w:val="PageNumber"/>
+      </w:rPr>
+    </w:sdtEndPr>
     <w:sdtContent>
       <w:p>
         <w:pPr>
@@ -408,6 +413,11 @@
         <w:docPartUnique/>
       </w:docPartObj>
     </w:sdtPr>
+    <w:sdtEndPr>
+      <w:rPr>
+        <w:rStyle w:val="PageNumber"/>
+      </w:rPr>
+    </w:sdtEndPr>
     <w:sdtContent>
       <w:p>
         <w:pPr>
@@ -762,6 +772,13 @@
     <w:lsdException w:name="Placeholder Text" w:semiHidden="1"/>
     <w:lsdException w:name="Light Shading"/>
     <w:lsdException w:name="Light List"/>
+    <w:lsdException w:name="Light Grid"/>
+    <w:lsdException w:name="Medium Shading 1"/>
+    <w:lsdException w:name="Medium Shading 2"/>
+    <w:lsdException w:name="Medium List 1"/>
+    <w:lsdException w:name="Medium List 2"/>
+    <w:lsdException w:name="Medium Grid 1"/>
+    <w:lsdException w:name="Medium Grid 2"/>
     <w:lsdException w:name="Medium Grid 3"/>
     <w:lsdException w:name="Dark List"/>
     <w:lsdException w:name="Colorful Shading"/>
@@ -1164,9 +1181,13 @@
     <w:name w:val="Body Text"/>
     <w:basedOn w:val="Normal"/>
     <w:qFormat/>
+    <w:rsid w:val="00C641E6"/>
     <w:pPr>
       <w:spacing w:before="180" w:after="180"/>
     </w:pPr>
+    <w:rPr>
+      <w:sz w:val="22"/>
+    </w:rPr>
   </w:style>
   <w:style w:type="paragraph" w:customStyle="1" w:styleId="FirstParagraph">
     <w:name w:val="First Paragraph"/>

</xml_diff>